<commit_message>
added Salma's code to the project
</commit_message>
<xml_diff>
--- a/SEG3125-lab3-Group05/SEG Lab 3.docx
+++ b/SEG3125-lab3-Group05/SEG Lab 3.docx
@@ -38,6 +38,13 @@
         </w:rPr>
         <w:t xml:space="preserve">Group number: </w:t>
       </w:r>
+      <w:r>
+        <w:rPr>
+          <w:b/>
+          <w:bCs/>
+        </w:rPr>
+        <w:t>05</w:t>
+      </w:r>
     </w:p>
     <w:p>
       <w:pPr>
@@ -78,6 +85,23 @@
         </w:rPr>
         <w:t xml:space="preserve">Link to the GitHub Classroom repository: </w:t>
       </w:r>
+      <w:hyperlink r:id="rId5" w:history="1">
+        <w:r>
+          <w:rPr>
+            <w:rStyle w:val="Hyperlink"/>
+            <w:b/>
+            <w:bCs/>
+          </w:rPr>
+          <w:t>https://github.com/SEG3125-2026/SEG3125-Lab3-Group05</w:t>
+        </w:r>
+      </w:hyperlink>
+      <w:r>
+        <w:rPr>
+          <w:b/>
+          <w:bCs/>
+        </w:rPr>
+        <w:t xml:space="preserve"> </w:t>
+      </w:r>
     </w:p>
     <w:p>
       <w:pPr>
@@ -98,7 +122,7 @@
         </w:rPr>
         <w:t xml:space="preserve">Link to the personal GitHub repository: </w:t>
       </w:r>
-      <w:hyperlink r:id="rId5" w:history="1">
+      <w:hyperlink r:id="rId6" w:history="1">
         <w:r>
           <w:rPr>
             <w:rStyle w:val="Hyperlink"/>
@@ -139,7 +163,19 @@
         <w:t xml:space="preserve"> </w:t>
       </w:r>
       <w:r>
-        <w:t>1/3 by Ahmed Salma (), 1/3 by Sahara Sammy (published on GitHub Pages), 1/3 by Steven Feng Peng (</w:t>
+        <w:t>1/3 by Ahmed Salma (</w:t>
+      </w:r>
+      <w:r>
+        <w:t>modified features of the navigation bar and reduced green portion on the page, added details to products such as kilograms/milliliter and ratings</w:t>
+      </w:r>
+      <w:r>
+        <w:t>), 1/3 by Sahara Sammy (</w:t>
+      </w:r>
+      <w:r>
+        <w:t xml:space="preserve">created breadcrumbs feature on nav bar, ordered prices from cheapest to most expensive, modified radio buttons and slides, </w:t>
+      </w:r>
+      <w:r>
+        <w:t>published on GitHub Pages), 1/3 by Steven Feng Peng (</w:t>
       </w:r>
       <w:r>
         <w:t>added more checkboxes, a slider for price range, added sufficient product categories, modified search by text and the clear cart button</w:t>
@@ -173,6 +209,30 @@
         </w:rPr>
         <w:t>Link to website:</w:t>
       </w:r>
+      <w:r>
+        <w:rPr>
+          <w:b/>
+          <w:bCs/>
+        </w:rPr>
+        <w:t xml:space="preserve"> </w:t>
+      </w:r>
+      <w:hyperlink r:id="rId7" w:history="1">
+        <w:r>
+          <w:rPr>
+            <w:rStyle w:val="Hyperlink"/>
+            <w:b/>
+            <w:bCs/>
+          </w:rPr>
+          <w:t>https://sammysahara.github.io/GO5-grocery/</w:t>
+        </w:r>
+      </w:hyperlink>
+      <w:r>
+        <w:rPr>
+          <w:b/>
+          <w:bCs/>
+        </w:rPr>
+        <w:t xml:space="preserve"> </w:t>
+      </w:r>
     </w:p>
     <w:p>
       <w:pPr>
@@ -192,6 +252,258 @@
           <w:bCs/>
         </w:rPr>
         <w:t xml:space="preserve">Snapshots: </w:t>
+      </w:r>
+    </w:p>
+    <w:p>
+      <w:pPr>
+        <w:jc w:val="center"/>
+        <w:rPr>
+          <w:b/>
+          <w:bCs/>
+        </w:rPr>
+      </w:pPr>
+      <w:r>
+        <w:rPr>
+          <w:b/>
+          <w:bCs/>
+        </w:rPr>
+        <w:drawing>
+          <wp:inline distT="0" distB="0" distL="0" distR="0" wp14:anchorId="4D5FD2C9" wp14:editId="5ED3C402">
+            <wp:extent cx="6763109" cy="3347594"/>
+            <wp:effectExtent l="0" t="0" r="0" b="5715"/>
+            <wp:docPr id="645749618" name="Picture 1"/>
+            <wp:cNvGraphicFramePr>
+              <a:graphicFrameLocks xmlns:a="http://schemas.openxmlformats.org/drawingml/2006/main" noChangeAspect="1"/>
+            </wp:cNvGraphicFramePr>
+            <a:graphic xmlns:a="http://schemas.openxmlformats.org/drawingml/2006/main">
+              <a:graphicData uri="http://schemas.openxmlformats.org/drawingml/2006/picture">
+                <pic:pic xmlns:pic="http://schemas.openxmlformats.org/drawingml/2006/picture">
+                  <pic:nvPicPr>
+                    <pic:cNvPr id="645749618" name=""/>
+                    <pic:cNvPicPr/>
+                  </pic:nvPicPr>
+                  <pic:blipFill>
+                    <a:blip r:embed="rId8"/>
+                    <a:stretch>
+                      <a:fillRect/>
+                    </a:stretch>
+                  </pic:blipFill>
+                  <pic:spPr>
+                    <a:xfrm>
+                      <a:off x="0" y="0"/>
+                      <a:ext cx="6770058" cy="3351034"/>
+                    </a:xfrm>
+                    <a:prstGeom prst="rect">
+                      <a:avLst/>
+                    </a:prstGeom>
+                  </pic:spPr>
+                </pic:pic>
+              </a:graphicData>
+            </a:graphic>
+          </wp:inline>
+        </w:drawing>
+      </w:r>
+    </w:p>
+    <w:p>
+      <w:pPr>
+        <w:jc w:val="center"/>
+        <w:rPr>
+          <w:b/>
+          <w:bCs/>
+        </w:rPr>
+      </w:pPr>
+      <w:r>
+        <w:rPr>
+          <w:b/>
+          <w:bCs/>
+        </w:rPr>
+        <w:lastRenderedPageBreak/>
+        <w:drawing>
+          <wp:inline distT="0" distB="0" distL="0" distR="0" wp14:anchorId="1AB3BF72" wp14:editId="23DE7952">
+            <wp:extent cx="6563781" cy="3234906"/>
+            <wp:effectExtent l="0" t="0" r="8890" b="3810"/>
+            <wp:docPr id="266966804" name="Picture 1"/>
+            <wp:cNvGraphicFramePr>
+              <a:graphicFrameLocks xmlns:a="http://schemas.openxmlformats.org/drawingml/2006/main" noChangeAspect="1"/>
+            </wp:cNvGraphicFramePr>
+            <a:graphic xmlns:a="http://schemas.openxmlformats.org/drawingml/2006/main">
+              <a:graphicData uri="http://schemas.openxmlformats.org/drawingml/2006/picture">
+                <pic:pic xmlns:pic="http://schemas.openxmlformats.org/drawingml/2006/picture">
+                  <pic:nvPicPr>
+                    <pic:cNvPr id="266966804" name=""/>
+                    <pic:cNvPicPr/>
+                  </pic:nvPicPr>
+                  <pic:blipFill>
+                    <a:blip r:embed="rId9"/>
+                    <a:stretch>
+                      <a:fillRect/>
+                    </a:stretch>
+                  </pic:blipFill>
+                  <pic:spPr>
+                    <a:xfrm>
+                      <a:off x="0" y="0"/>
+                      <a:ext cx="6574189" cy="3240035"/>
+                    </a:xfrm>
+                    <a:prstGeom prst="rect">
+                      <a:avLst/>
+                    </a:prstGeom>
+                  </pic:spPr>
+                </pic:pic>
+              </a:graphicData>
+            </a:graphic>
+          </wp:inline>
+        </w:drawing>
+      </w:r>
+    </w:p>
+    <w:p>
+      <w:pPr>
+        <w:jc w:val="center"/>
+        <w:rPr>
+          <w:b/>
+          <w:bCs/>
+        </w:rPr>
+      </w:pPr>
+      <w:r>
+        <w:rPr>
+          <w:b/>
+          <w:bCs/>
+        </w:rPr>
+        <w:drawing>
+          <wp:inline distT="0" distB="0" distL="0" distR="0" wp14:anchorId="13A4C19E" wp14:editId="63295962">
+            <wp:extent cx="6616460" cy="3212800"/>
+            <wp:effectExtent l="0" t="0" r="0" b="6985"/>
+            <wp:docPr id="1316009720" name="Picture 1"/>
+            <wp:cNvGraphicFramePr>
+              <a:graphicFrameLocks xmlns:a="http://schemas.openxmlformats.org/drawingml/2006/main" noChangeAspect="1"/>
+            </wp:cNvGraphicFramePr>
+            <a:graphic xmlns:a="http://schemas.openxmlformats.org/drawingml/2006/main">
+              <a:graphicData uri="http://schemas.openxmlformats.org/drawingml/2006/picture">
+                <pic:pic xmlns:pic="http://schemas.openxmlformats.org/drawingml/2006/picture">
+                  <pic:nvPicPr>
+                    <pic:cNvPr id="1316009720" name=""/>
+                    <pic:cNvPicPr/>
+                  </pic:nvPicPr>
+                  <pic:blipFill>
+                    <a:blip r:embed="rId10"/>
+                    <a:stretch>
+                      <a:fillRect/>
+                    </a:stretch>
+                  </pic:blipFill>
+                  <pic:spPr>
+                    <a:xfrm>
+                      <a:off x="0" y="0"/>
+                      <a:ext cx="6631250" cy="3219982"/>
+                    </a:xfrm>
+                    <a:prstGeom prst="rect">
+                      <a:avLst/>
+                    </a:prstGeom>
+                  </pic:spPr>
+                </pic:pic>
+              </a:graphicData>
+            </a:graphic>
+          </wp:inline>
+        </w:drawing>
+      </w:r>
+    </w:p>
+    <w:p>
+      <w:pPr>
+        <w:jc w:val="center"/>
+        <w:rPr>
+          <w:b/>
+          <w:bCs/>
+        </w:rPr>
+      </w:pPr>
+      <w:r>
+        <w:rPr>
+          <w:b/>
+          <w:bCs/>
+        </w:rPr>
+        <w:lastRenderedPageBreak/>
+        <w:drawing>
+          <wp:inline distT="0" distB="0" distL="0" distR="0" wp14:anchorId="2AC3E7CE" wp14:editId="551EAA57">
+            <wp:extent cx="5943600" cy="2846705"/>
+            <wp:effectExtent l="0" t="0" r="0" b="0"/>
+            <wp:docPr id="891728954" name="Picture 1"/>
+            <wp:cNvGraphicFramePr>
+              <a:graphicFrameLocks xmlns:a="http://schemas.openxmlformats.org/drawingml/2006/main" noChangeAspect="1"/>
+            </wp:cNvGraphicFramePr>
+            <a:graphic xmlns:a="http://schemas.openxmlformats.org/drawingml/2006/main">
+              <a:graphicData uri="http://schemas.openxmlformats.org/drawingml/2006/picture">
+                <pic:pic xmlns:pic="http://schemas.openxmlformats.org/drawingml/2006/picture">
+                  <pic:nvPicPr>
+                    <pic:cNvPr id="891728954" name=""/>
+                    <pic:cNvPicPr/>
+                  </pic:nvPicPr>
+                  <pic:blipFill>
+                    <a:blip r:embed="rId11"/>
+                    <a:stretch>
+                      <a:fillRect/>
+                    </a:stretch>
+                  </pic:blipFill>
+                  <pic:spPr>
+                    <a:xfrm>
+                      <a:off x="0" y="0"/>
+                      <a:ext cx="5943600" cy="2846705"/>
+                    </a:xfrm>
+                    <a:prstGeom prst="rect">
+                      <a:avLst/>
+                    </a:prstGeom>
+                  </pic:spPr>
+                </pic:pic>
+              </a:graphicData>
+            </a:graphic>
+          </wp:inline>
+        </w:drawing>
+      </w:r>
+    </w:p>
+    <w:p>
+      <w:pPr>
+        <w:jc w:val="center"/>
+        <w:rPr>
+          <w:b/>
+          <w:bCs/>
+        </w:rPr>
+      </w:pPr>
+      <w:r>
+        <w:rPr>
+          <w:b/>
+          <w:bCs/>
+        </w:rPr>
+        <w:drawing>
+          <wp:inline distT="0" distB="0" distL="0" distR="0" wp14:anchorId="34D8E6F1" wp14:editId="434978AB">
+            <wp:extent cx="5943600" cy="2924810"/>
+            <wp:effectExtent l="0" t="0" r="0" b="8890"/>
+            <wp:docPr id="19476850" name="Picture 1"/>
+            <wp:cNvGraphicFramePr>
+              <a:graphicFrameLocks xmlns:a="http://schemas.openxmlformats.org/drawingml/2006/main" noChangeAspect="1"/>
+            </wp:cNvGraphicFramePr>
+            <a:graphic xmlns:a="http://schemas.openxmlformats.org/drawingml/2006/main">
+              <a:graphicData uri="http://schemas.openxmlformats.org/drawingml/2006/picture">
+                <pic:pic xmlns:pic="http://schemas.openxmlformats.org/drawingml/2006/picture">
+                  <pic:nvPicPr>
+                    <pic:cNvPr id="19476850" name=""/>
+                    <pic:cNvPicPr/>
+                  </pic:nvPicPr>
+                  <pic:blipFill>
+                    <a:blip r:embed="rId12"/>
+                    <a:stretch>
+                      <a:fillRect/>
+                    </a:stretch>
+                  </pic:blipFill>
+                  <pic:spPr>
+                    <a:xfrm>
+                      <a:off x="0" y="0"/>
+                      <a:ext cx="5943600" cy="2924810"/>
+                    </a:xfrm>
+                    <a:prstGeom prst="rect">
+                      <a:avLst/>
+                    </a:prstGeom>
+                  </pic:spPr>
+                </pic:pic>
+              </a:graphicData>
+            </a:graphic>
+          </wp:inline>
+        </w:drawing>
       </w:r>
     </w:p>
     <w:sectPr>
@@ -904,6 +1216,7 @@
   <w:style w:type="character" w:default="1" w:styleId="DefaultParagraphFont">
     <w:name w:val="Default Paragraph Font"/>
     <w:uiPriority w:val="1"/>
+    <w:semiHidden/>
     <w:unhideWhenUsed/>
   </w:style>
   <w:style w:type="table" w:default="1" w:styleId="TableNormal">

</xml_diff>